<commit_message>
edit to 4 q
</commit_message>
<xml_diff>
--- a/Document/Robotic ข้อเสนอโครงการ.docx
+++ b/Document/Robotic ข้อเสนอโครงการ.docx
@@ -117,15 +117,27 @@
         </w:rPr>
         <w:t> </w:t>
       </w:r>
-      <w:r>
-        <w:rPr>
-          <w:rFonts w:ascii="TH SarabunPSK" w:eastAsia="Times New Roman" w:hAnsi="TH SarabunPSK" w:cs="TH SarabunPSK"/>
-          <w:sz w:val="32"/>
-          <w:szCs w:val="32"/>
-          <w:cs/>
-          <w:lang w:bidi="th-TH"/>
-        </w:rPr>
-        <w:t>วรรณรัตน์</w:t>
+      <w:proofErr w:type="spellStart"/>
+      <w:r>
+        <w:rPr>
+          <w:rFonts w:ascii="TH SarabunPSK" w:eastAsia="Times New Roman" w:hAnsi="TH SarabunPSK" w:cs="TH SarabunPSK"/>
+          <w:sz w:val="32"/>
+          <w:szCs w:val="32"/>
+          <w:cs/>
+          <w:lang w:bidi="th-TH"/>
+        </w:rPr>
+        <w:t>วรร</w:t>
+      </w:r>
+      <w:proofErr w:type="spellEnd"/>
+      <w:r>
+        <w:rPr>
+          <w:rFonts w:ascii="TH SarabunPSK" w:eastAsia="Times New Roman" w:hAnsi="TH SarabunPSK" w:cs="TH SarabunPSK"/>
+          <w:sz w:val="32"/>
+          <w:szCs w:val="32"/>
+          <w:cs/>
+          <w:lang w:bidi="th-TH"/>
+        </w:rPr>
+        <w:t>ณรัตน์</w:t>
       </w:r>
       <w:r>
         <w:rPr>
@@ -294,8 +306,20 @@
           <w:cs/>
           <w:lang w:bidi="th-TH"/>
         </w:rPr>
-        <w:t>วสุธันย์</w:t>
-      </w:r>
+        <w:t>วสุ</w:t>
+      </w:r>
+      <w:proofErr w:type="spellStart"/>
+      <w:r>
+        <w:rPr>
+          <w:rFonts w:ascii="TH SarabunPSK" w:eastAsia="Times New Roman" w:hAnsi="TH SarabunPSK" w:cs="TH SarabunPSK"/>
+          <w:sz w:val="32"/>
+          <w:szCs w:val="32"/>
+          <w:cs/>
+          <w:lang w:bidi="th-TH"/>
+        </w:rPr>
+        <w:t>ธันย์</w:t>
+      </w:r>
+      <w:proofErr w:type="spellEnd"/>
       <w:r>
         <w:rPr>
           <w:rFonts w:ascii="TH SarabunPSK" w:eastAsia="Times New Roman" w:hAnsi="TH SarabunPSK" w:cs="TH SarabunPSK"/>
@@ -305,16 +329,40 @@
         </w:rPr>
         <w:t xml:space="preserve"> </w:t>
       </w:r>
-      <w:r>
-        <w:rPr>
-          <w:rFonts w:ascii="TH SarabunPSK" w:eastAsia="Times New Roman" w:hAnsi="TH SarabunPSK" w:cs="TH SarabunPSK"/>
-          <w:sz w:val="32"/>
-          <w:szCs w:val="32"/>
-          <w:cs/>
-          <w:lang w:bidi="th-TH"/>
-        </w:rPr>
-        <w:t>กิติจีราพัฒน์</w:t>
-      </w:r>
+      <w:proofErr w:type="spellStart"/>
+      <w:r>
+        <w:rPr>
+          <w:rFonts w:ascii="TH SarabunPSK" w:eastAsia="Times New Roman" w:hAnsi="TH SarabunPSK" w:cs="TH SarabunPSK"/>
+          <w:sz w:val="32"/>
+          <w:szCs w:val="32"/>
+          <w:cs/>
+          <w:lang w:bidi="th-TH"/>
+        </w:rPr>
+        <w:t>กิ</w:t>
+      </w:r>
+      <w:proofErr w:type="spellEnd"/>
+      <w:r>
+        <w:rPr>
+          <w:rFonts w:ascii="TH SarabunPSK" w:eastAsia="Times New Roman" w:hAnsi="TH SarabunPSK" w:cs="TH SarabunPSK"/>
+          <w:sz w:val="32"/>
+          <w:szCs w:val="32"/>
+          <w:cs/>
+          <w:lang w:bidi="th-TH"/>
+        </w:rPr>
+        <w:t>ติจีรา</w:t>
+      </w:r>
+      <w:proofErr w:type="spellStart"/>
+      <w:r>
+        <w:rPr>
+          <w:rFonts w:ascii="TH SarabunPSK" w:eastAsia="Times New Roman" w:hAnsi="TH SarabunPSK" w:cs="TH SarabunPSK"/>
+          <w:sz w:val="32"/>
+          <w:szCs w:val="32"/>
+          <w:cs/>
+          <w:lang w:bidi="th-TH"/>
+        </w:rPr>
+        <w:t>พัฒน์</w:t>
+      </w:r>
+      <w:proofErr w:type="spellEnd"/>
       <w:r>
         <w:rPr>
           <w:rFonts w:ascii="TH SarabunPSK" w:eastAsia="Times New Roman" w:hAnsi="TH SarabunPSK" w:cs="TH SarabunPSK"/>
@@ -455,8 +503,20 @@
           <w:cs/>
           <w:lang w:bidi="th-TH"/>
         </w:rPr>
-        <w:t>ไกรวิชญ์</w:t>
-      </w:r>
+        <w:t>ไกรวิ</w:t>
+      </w:r>
+      <w:proofErr w:type="spellStart"/>
+      <w:r>
+        <w:rPr>
+          <w:rFonts w:ascii="TH SarabunPSK" w:eastAsia="Times New Roman" w:hAnsi="TH SarabunPSK" w:cs="TH SarabunPSK"/>
+          <w:sz w:val="32"/>
+          <w:szCs w:val="32"/>
+          <w:cs/>
+          <w:lang w:bidi="th-TH"/>
+        </w:rPr>
+        <w:t>ชญ์</w:t>
+      </w:r>
+      <w:proofErr w:type="spellEnd"/>
       <w:r>
         <w:rPr>
           <w:rFonts w:ascii="TH SarabunPSK" w:eastAsia="Times New Roman" w:hAnsi="TH SarabunPSK" w:cs="TH SarabunPSK"/>
@@ -1370,7 +1430,7 @@
     <w:sectPr>
       <w:headerReference w:type="default" r:id="rId7"/>
       <w:footerReference w:type="default" r:id="rId8"/>
-      <w:pgSz w:w="12240" w:h="15840"/>
+      <w:pgSz w:w="11900" w:h="16840"/>
       <w:pgMar w:top="1440" w:right="1440" w:bottom="1440" w:left="1440" w:header="720" w:footer="720" w:gutter="0"/>
       <w:cols w:space="720"/>
       <w:docGrid w:linePitch="360"/>

</xml_diff>